<commit_message>
ADD output grammar logic
</commit_message>
<xml_diff>
--- a/resources/GRAMÁTICA.docx
+++ b/resources/GRAMÁTICA.docx
@@ -1,6 +1,6 @@
 
 <file path=word/document.xml><?xml version="1.0" encoding="utf-8"?>
-<w:document xmlns:wpc="http://schemas.microsoft.com/office/word/2010/wordprocessingCanvas" xmlns:cx="http://schemas.microsoft.com/office/drawing/2014/chartex" xmlns:cx1="http://schemas.microsoft.com/office/drawing/2015/9/8/chartex" xmlns:cx2="http://schemas.microsoft.com/office/drawing/2015/10/21/chartex" xmlns:cx3="http://schemas.microsoft.com/office/drawing/2016/5/9/chartex" xmlns:cx4="http://schemas.microsoft.com/office/drawing/2016/5/10/chartex" xmlns:cx5="http://schemas.microsoft.com/office/drawing/2016/5/11/chartex" xmlns:cx6="http://schemas.microsoft.com/office/drawing/2016/5/12/chartex" xmlns:cx7="http://schemas.microsoft.com/office/drawing/2016/5/13/chartex" xmlns:cx8="http://schemas.microsoft.com/office/drawing/2016/5/14/chartex" xmlns:mc="http://schemas.openxmlformats.org/markup-compatibility/2006" xmlns:aink="http://schemas.microsoft.com/office/drawing/2016/ink" xmlns:am3d="http://schemas.microsoft.com/office/drawing/2017/model3d" xmlns:o="urn:schemas-microsoft-com:office:office" xmlns:oel="http://schemas.microsoft.com/office/2019/extlst" xmlns:r="http://schemas.openxmlformats.org/officeDocument/2006/relationships" xmlns:m="http://schemas.openxmlformats.org/officeDocument/2006/math" xmlns:v="urn:schemas-microsoft-com:vml" xmlns:wp14="http://schemas.microsoft.com/office/word/2010/wordprocessingDrawing" xmlns:wp="http://schemas.openxmlformats.org/drawingml/2006/wordprocessingDrawing" xmlns:w10="urn:schemas-microsoft-com:office:word" xmlns:w="http://schemas.openxmlformats.org/wordprocessingml/2006/main" xmlns:w14="http://schemas.microsoft.com/office/word/2010/wordml" xmlns:w15="http://schemas.microsoft.com/office/word/2012/wordml" xmlns:w16cex="http://schemas.microsoft.com/office/word/2018/wordml/cex" xmlns:w16cid="http://schemas.microsoft.com/office/word/2016/wordml/cid" xmlns:w16="http://schemas.microsoft.com/office/word/2018/wordml" xmlns:w16du="http://schemas.microsoft.com/office/word/2023/wordml/word16du" xmlns:w16sdtdh="http://schemas.microsoft.com/office/word/2020/wordml/sdtdatahash" xmlns:w16se="http://schemas.microsoft.com/office/word/2015/wordml/symex" xmlns:wpg="http://schemas.microsoft.com/office/word/2010/wordprocessingGroup" xmlns:wpi="http://schemas.microsoft.com/office/word/2010/wordprocessingInk" xmlns:wne="http://schemas.microsoft.com/office/word/2006/wordml" xmlns:wps="http://schemas.microsoft.com/office/word/2010/wordprocessingShape" mc:Ignorable="w14 w15 w16se w16cid w16 w16cex w16sdtdh w16du wp14">
+<w:document xmlns:wpc="http://schemas.microsoft.com/office/word/2010/wordprocessingCanvas" xmlns:cx="http://schemas.microsoft.com/office/drawing/2014/chartex" xmlns:cx1="http://schemas.microsoft.com/office/drawing/2015/9/8/chartex" xmlns:mc="http://schemas.openxmlformats.org/markup-compatibility/2006" xmlns:o="urn:schemas-microsoft-com:office:office" xmlns:r="http://schemas.openxmlformats.org/officeDocument/2006/relationships" xmlns:m="http://schemas.openxmlformats.org/officeDocument/2006/math" xmlns:v="urn:schemas-microsoft-com:vml" xmlns:wp14="http://schemas.microsoft.com/office/word/2010/wordprocessingDrawing" xmlns:wp="http://schemas.openxmlformats.org/drawingml/2006/wordprocessingDrawing" xmlns:w10="urn:schemas-microsoft-com:office:word" xmlns:w="http://schemas.openxmlformats.org/wordprocessingml/2006/main" xmlns:w14="http://schemas.microsoft.com/office/word/2010/wordml" xmlns:w15="http://schemas.microsoft.com/office/word/2012/wordml" xmlns:w16se="http://schemas.microsoft.com/office/word/2015/wordml/symex" xmlns:wpg="http://schemas.microsoft.com/office/word/2010/wordprocessingGroup" xmlns:wpi="http://schemas.microsoft.com/office/word/2010/wordprocessingInk" xmlns:wne="http://schemas.microsoft.com/office/word/2006/wordml" xmlns:wps="http://schemas.microsoft.com/office/word/2010/wordprocessingShape" mc:Ignorable="w14 w15 w16se wp14">
   <w:body>
     <w:p>
       <w:pPr>
@@ -221,6 +221,35 @@
       </w:r>
       <w:r>
         <w:rPr>
+          <w:b/>
+          <w:bCs/>
+          <w:sz w:val="24"/>
+          <w:szCs w:val="24"/>
+        </w:rPr>
+        <w:t xml:space="preserve"> </w:t>
+      </w:r>
+      <w:bookmarkStart w:id="0" w:name="_GoBack"/>
+      <w:r>
+        <w:rPr>
+          <w:b/>
+          <w:bCs/>
+          <w:sz w:val="24"/>
+          <w:szCs w:val="24"/>
+        </w:rPr>
+        <w:t>PRINT BLOCO</w:t>
+      </w:r>
+      <w:bookmarkEnd w:id="0"/>
+      <w:r>
+        <w:rPr>
+          <w:b/>
+          <w:bCs/>
+          <w:sz w:val="24"/>
+          <w:szCs w:val="24"/>
+        </w:rPr>
+        <w:t>|</w:t>
+      </w:r>
+      <w:r>
+        <w:rPr>
           <w:bCs/>
           <w:sz w:val="24"/>
           <w:szCs w:val="24"/>
@@ -1041,16 +1070,7 @@
           <w:sz w:val="24"/>
           <w:szCs w:val="24"/>
         </w:rPr>
-        <w:t>BOOLEAN’</w:t>
-      </w:r>
-      <w:r>
-        <w:rPr>
-          <w:b/>
-          <w:bCs/>
-          <w:sz w:val="24"/>
-          <w:szCs w:val="24"/>
-        </w:rPr>
-        <w:t>’</w:t>
+        <w:t>BOOLEAN’’</w:t>
       </w:r>
       <w:r>
         <w:rPr>
@@ -2644,7 +2664,7 @@
 </file>
 
 <file path=word/styles.xml><?xml version="1.0" encoding="utf-8"?>
-<w:styles xmlns:mc="http://schemas.openxmlformats.org/markup-compatibility/2006" xmlns:r="http://schemas.openxmlformats.org/officeDocument/2006/relationships" xmlns:w="http://schemas.openxmlformats.org/wordprocessingml/2006/main" xmlns:w14="http://schemas.microsoft.com/office/word/2010/wordml" xmlns:w15="http://schemas.microsoft.com/office/word/2012/wordml" xmlns:w16cex="http://schemas.microsoft.com/office/word/2018/wordml/cex" xmlns:w16cid="http://schemas.microsoft.com/office/word/2016/wordml/cid" xmlns:w16="http://schemas.microsoft.com/office/word/2018/wordml" xmlns:w16du="http://schemas.microsoft.com/office/word/2023/wordml/word16du" xmlns:w16sdtdh="http://schemas.microsoft.com/office/word/2020/wordml/sdtdatahash" xmlns:w16se="http://schemas.microsoft.com/office/word/2015/wordml/symex" mc:Ignorable="w14 w15 w16se w16cid w16 w16cex w16sdtdh w16du">
+<w:styles xmlns:mc="http://schemas.openxmlformats.org/markup-compatibility/2006" xmlns:r="http://schemas.openxmlformats.org/officeDocument/2006/relationships" xmlns:w="http://schemas.openxmlformats.org/wordprocessingml/2006/main" xmlns:w14="http://schemas.microsoft.com/office/word/2010/wordml" xmlns:w15="http://schemas.microsoft.com/office/word/2012/wordml" xmlns:w16se="http://schemas.microsoft.com/office/word/2015/wordml/symex" mc:Ignorable="w14 w15 w16se">
   <w:docDefaults>
     <w:rPrDefault>
       <w:rPr>
@@ -2662,7 +2682,7 @@
       </w:pPr>
     </w:pPrDefault>
   </w:docDefaults>
-  <w:latentStyles w:defLockedState="0" w:defUIPriority="99" w:defSemiHidden="0" w:defUnhideWhenUsed="0" w:defQFormat="0" w:count="376">
+  <w:latentStyles w:defLockedState="0" w:defUIPriority="99" w:defSemiHidden="0" w:defUnhideWhenUsed="0" w:defQFormat="0" w:count="371">
     <w:lsdException w:name="Normal" w:uiPriority="0" w:qFormat="1"/>
     <w:lsdException w:name="heading 1" w:uiPriority="9" w:qFormat="1"/>
     <w:lsdException w:name="heading 2" w:semiHidden="1" w:uiPriority="9" w:unhideWhenUsed="1" w:qFormat="1"/>
@@ -3034,11 +3054,6 @@
     <w:lsdException w:name="List Table 5 Dark Accent 6" w:uiPriority="50"/>
     <w:lsdException w:name="List Table 6 Colorful Accent 6" w:uiPriority="51"/>
     <w:lsdException w:name="List Table 7 Colorful Accent 6" w:uiPriority="52"/>
-    <w:lsdException w:name="Mention" w:semiHidden="1" w:unhideWhenUsed="1"/>
-    <w:lsdException w:name="Smart Hyperlink" w:semiHidden="1" w:unhideWhenUsed="1"/>
-    <w:lsdException w:name="Hashtag" w:semiHidden="1" w:unhideWhenUsed="1"/>
-    <w:lsdException w:name="Unresolved Mention" w:semiHidden="1" w:unhideWhenUsed="1"/>
-    <w:lsdException w:name="Smart Link" w:semiHidden="1" w:unhideWhenUsed="1"/>
   </w:latentStyles>
   <w:style w:type="paragraph" w:default="1" w:styleId="Normal">
     <w:name w:val="Normal"/>

</xml_diff>

<commit_message>
ATT grammar logic output
</commit_message>
<xml_diff>
--- a/resources/GRAMÁTICA.docx
+++ b/resources/GRAMÁTICA.docx
@@ -228,19 +228,577 @@
         </w:rPr>
         <w:t xml:space="preserve"> </w:t>
       </w:r>
+      <w:r>
+        <w:rPr>
+          <w:bCs/>
+          <w:sz w:val="24"/>
+          <w:szCs w:val="24"/>
+        </w:rPr>
+        <w:t>PRINT BLOCO</w:t>
+      </w:r>
+      <w:r>
+        <w:rPr>
+          <w:b/>
+          <w:bCs/>
+          <w:sz w:val="24"/>
+          <w:szCs w:val="24"/>
+        </w:rPr>
+        <w:t>|</w:t>
+      </w:r>
+      <w:r>
+        <w:rPr>
+          <w:b/>
+          <w:bCs/>
+          <w:sz w:val="24"/>
+          <w:szCs w:val="24"/>
+        </w:rPr>
+        <w:t xml:space="preserve"> </w:t>
+      </w:r>
+      <w:r>
+        <w:rPr>
+          <w:bCs/>
+          <w:sz w:val="24"/>
+          <w:szCs w:val="24"/>
+        </w:rPr>
+        <w:t>INPUT BLOCO</w:t>
+      </w:r>
+      <w:r>
+        <w:rPr>
+          <w:b/>
+          <w:bCs/>
+          <w:sz w:val="24"/>
+          <w:szCs w:val="24"/>
+        </w:rPr>
+        <w:t xml:space="preserve"> </w:t>
+      </w:r>
+      <w:r>
+        <w:rPr>
+          <w:b/>
+          <w:bCs/>
+          <w:kern w:val="0"/>
+          <w:sz w:val="24"/>
+          <w:szCs w:val="24"/>
+          <w14:ligatures w14:val="none"/>
+        </w:rPr>
+        <w:t>|</w:t>
+      </w:r>
+      <w:r>
+        <w:rPr>
+          <w:bCs/>
+          <w:sz w:val="24"/>
+          <w:szCs w:val="24"/>
+        </w:rPr>
+        <w:t xml:space="preserve"> </w:t>
+      </w:r>
+      <w:r>
+        <w:rPr>
+          <w:bCs/>
+          <w:sz w:val="24"/>
+          <w:szCs w:val="24"/>
+        </w:rPr>
+        <w:t>ε</w:t>
+      </w:r>
+    </w:p>
+    <w:p>
+      <w:pPr>
+        <w:rPr>
+          <w:bCs/>
+          <w:sz w:val="24"/>
+          <w:szCs w:val="24"/>
+          <w:u w:val="single"/>
+        </w:rPr>
+      </w:pPr>
+    </w:p>
+    <w:p>
+      <w:pPr>
+        <w:rPr>
+          <w:bCs/>
+          <w:sz w:val="24"/>
+          <w:szCs w:val="24"/>
+        </w:rPr>
+      </w:pPr>
+      <w:r>
+        <w:rPr>
+          <w:b/>
+          <w:sz w:val="24"/>
+          <w:szCs w:val="24"/>
+        </w:rPr>
+        <w:t>DECL</w:t>
+      </w:r>
+      <w:r>
+        <w:rPr>
+          <w:bCs/>
+          <w:sz w:val="24"/>
+          <w:szCs w:val="24"/>
+        </w:rPr>
+        <w:t xml:space="preserve"> </w:t>
+      </w:r>
+      <w:r>
+        <w:rPr>
+          <w:b/>
+          <w:bCs/>
+          <w:sz w:val="24"/>
+          <w:szCs w:val="24"/>
+        </w:rPr>
+        <w:t>→</w:t>
+      </w:r>
+      <w:r>
+        <w:rPr>
+          <w:bCs/>
+          <w:sz w:val="24"/>
+          <w:szCs w:val="24"/>
+        </w:rPr>
+        <w:t xml:space="preserve"> </w:t>
+      </w:r>
+      <w:r>
+        <w:rPr>
+          <w:bCs/>
+          <w:sz w:val="24"/>
+          <w:szCs w:val="24"/>
+        </w:rPr>
+        <w:t xml:space="preserve">INT </w:t>
+      </w:r>
+      <w:r>
+        <w:rPr>
+          <w:b/>
+          <w:bCs/>
+          <w:sz w:val="24"/>
+          <w:szCs w:val="24"/>
+        </w:rPr>
+        <w:t>|</w:t>
+      </w:r>
+      <w:r>
+        <w:rPr>
+          <w:bCs/>
+          <w:sz w:val="24"/>
+          <w:szCs w:val="24"/>
+        </w:rPr>
+        <w:t xml:space="preserve"> FLOAT</w:t>
+      </w:r>
+      <w:r>
+        <w:rPr>
+          <w:bCs/>
+          <w:sz w:val="24"/>
+          <w:szCs w:val="24"/>
+        </w:rPr>
+        <w:t xml:space="preserve"> </w:t>
+      </w:r>
+      <w:r>
+        <w:rPr>
+          <w:b/>
+          <w:bCs/>
+          <w:sz w:val="24"/>
+          <w:szCs w:val="24"/>
+        </w:rPr>
+        <w:t>|</w:t>
+      </w:r>
+      <w:r>
+        <w:rPr>
+          <w:b/>
+          <w:bCs/>
+          <w:sz w:val="24"/>
+          <w:szCs w:val="24"/>
+        </w:rPr>
+        <w:t xml:space="preserve"> </w:t>
+      </w:r>
+      <w:r>
+        <w:rPr>
+          <w:sz w:val="24"/>
+          <w:szCs w:val="24"/>
+        </w:rPr>
+        <w:t>STRING</w:t>
+      </w:r>
+      <w:r>
+        <w:rPr>
+          <w:b/>
+          <w:bCs/>
+          <w:sz w:val="24"/>
+          <w:szCs w:val="24"/>
+        </w:rPr>
+        <w:t xml:space="preserve"> </w:t>
+      </w:r>
+      <w:r>
+        <w:rPr>
+          <w:b/>
+          <w:bCs/>
+          <w:sz w:val="24"/>
+          <w:szCs w:val="24"/>
+        </w:rPr>
+        <w:t>|</w:t>
+      </w:r>
+      <w:r>
+        <w:rPr>
+          <w:b/>
+          <w:bCs/>
+          <w:sz w:val="24"/>
+          <w:szCs w:val="24"/>
+        </w:rPr>
+        <w:t xml:space="preserve"> </w:t>
+      </w:r>
+      <w:r>
+        <w:rPr>
+          <w:sz w:val="24"/>
+          <w:szCs w:val="24"/>
+        </w:rPr>
+        <w:t>BOOLEAN</w:t>
+      </w:r>
+    </w:p>
+    <w:p>
+      <w:pPr>
+        <w:rPr>
+          <w:bCs/>
+          <w:sz w:val="24"/>
+          <w:szCs w:val="24"/>
+        </w:rPr>
+      </w:pPr>
+    </w:p>
+    <w:p>
+      <w:pPr>
+        <w:rPr>
+          <w:bCs/>
+          <w:sz w:val="24"/>
+          <w:szCs w:val="24"/>
+        </w:rPr>
+      </w:pPr>
+      <w:r>
+        <w:rPr>
+          <w:b/>
+          <w:bCs/>
+          <w:sz w:val="24"/>
+          <w:szCs w:val="24"/>
+        </w:rPr>
+        <w:t>INPUT</w:t>
+      </w:r>
+      <w:r>
+        <w:rPr>
+          <w:bCs/>
+          <w:sz w:val="24"/>
+          <w:szCs w:val="24"/>
+        </w:rPr>
+        <w:t xml:space="preserve"> </w:t>
+      </w:r>
+      <w:r>
+        <w:rPr>
+          <w:b/>
+          <w:bCs/>
+          <w:kern w:val="0"/>
+          <w:sz w:val="24"/>
+          <w:szCs w:val="24"/>
+          <w14:ligatures w14:val="none"/>
+        </w:rPr>
+        <w:t xml:space="preserve">→ </w:t>
+      </w:r>
+      <w:proofErr w:type="gramStart"/>
+      <w:r>
+        <w:rPr>
+          <w:bCs/>
+          <w:kern w:val="0"/>
+          <w:sz w:val="24"/>
+          <w:szCs w:val="24"/>
+          <w14:ligatures w14:val="none"/>
+        </w:rPr>
+        <w:t>entrada( id</w:t>
+      </w:r>
+      <w:proofErr w:type="gramEnd"/>
+      <w:r>
+        <w:rPr>
+          <w:bCs/>
+          <w:kern w:val="0"/>
+          <w:sz w:val="24"/>
+          <w:szCs w:val="24"/>
+          <w14:ligatures w14:val="none"/>
+        </w:rPr>
+        <w:t xml:space="preserve"> ) ;</w:t>
+      </w:r>
+    </w:p>
+    <w:p>
+      <w:pPr>
+        <w:rPr>
+          <w:bCs/>
+          <w:sz w:val="24"/>
+          <w:szCs w:val="24"/>
+        </w:rPr>
+      </w:pPr>
+      <w:r>
+        <w:rPr>
+          <w:b/>
+          <w:bCs/>
+          <w:kern w:val="0"/>
+          <w:sz w:val="24"/>
+          <w:szCs w:val="24"/>
+          <w14:ligatures w14:val="none"/>
+        </w:rPr>
+        <w:t xml:space="preserve">PRINT </w:t>
+      </w:r>
+      <w:r>
+        <w:rPr>
+          <w:b/>
+          <w:bCs/>
+          <w:kern w:val="0"/>
+          <w:sz w:val="24"/>
+          <w:szCs w:val="24"/>
+          <w14:ligatures w14:val="none"/>
+        </w:rPr>
+        <w:t>→</w:t>
+      </w:r>
+      <w:r>
+        <w:rPr>
+          <w:b/>
+          <w:bCs/>
+          <w:kern w:val="0"/>
+          <w:sz w:val="24"/>
+          <w:szCs w:val="24"/>
+          <w14:ligatures w14:val="none"/>
+        </w:rPr>
+        <w:t xml:space="preserve"> </w:t>
+      </w:r>
+      <w:proofErr w:type="spellStart"/>
+      <w:r>
+        <w:rPr>
+          <w:bCs/>
+          <w:kern w:val="0"/>
+          <w:sz w:val="24"/>
+          <w:szCs w:val="24"/>
+          <w14:ligatures w14:val="none"/>
+        </w:rPr>
+        <w:t>sai</w:t>
+      </w:r>
+      <w:r>
+        <w:rPr>
+          <w:bCs/>
+          <w:kern w:val="0"/>
+          <w:sz w:val="24"/>
+          <w:szCs w:val="24"/>
+          <w14:ligatures w14:val="none"/>
+        </w:rPr>
+        <w:t>da</w:t>
+      </w:r>
+      <w:proofErr w:type="spellEnd"/>
+      <w:r>
+        <w:rPr>
+          <w:bCs/>
+          <w:kern w:val="0"/>
+          <w:sz w:val="24"/>
+          <w:szCs w:val="24"/>
+          <w14:ligatures w14:val="none"/>
+        </w:rPr>
+        <w:t xml:space="preserve"> ( id </w:t>
+      </w:r>
+      <w:r>
+        <w:rPr>
+          <w:bCs/>
+          <w:kern w:val="0"/>
+          <w:sz w:val="24"/>
+          <w:szCs w:val="24"/>
+          <w14:ligatures w14:val="none"/>
+        </w:rPr>
+        <w:t>|</w:t>
+      </w:r>
+      <w:r>
+        <w:rPr>
+          <w:bCs/>
+          <w:kern w:val="0"/>
+          <w:sz w:val="24"/>
+          <w:szCs w:val="24"/>
+          <w14:ligatures w14:val="none"/>
+        </w:rPr>
+        <w:t xml:space="preserve"> </w:t>
+      </w:r>
+      <w:proofErr w:type="spellStart"/>
+      <w:r>
+        <w:rPr>
+          <w:bCs/>
+          <w:kern w:val="0"/>
+          <w:sz w:val="24"/>
+          <w:szCs w:val="24"/>
+          <w14:ligatures w14:val="none"/>
+        </w:rPr>
+        <w:t>txt</w:t>
+      </w:r>
+      <w:proofErr w:type="spellEnd"/>
+      <w:r>
+        <w:rPr>
+          <w:b/>
+          <w:bCs/>
+          <w:kern w:val="0"/>
+          <w:sz w:val="24"/>
+          <w:szCs w:val="24"/>
+          <w14:ligatures w14:val="none"/>
+        </w:rPr>
+        <w:t xml:space="preserve"> </w:t>
+      </w:r>
+      <w:r>
+        <w:rPr>
+          <w:bCs/>
+          <w:kern w:val="0"/>
+          <w:sz w:val="24"/>
+          <w:szCs w:val="24"/>
+          <w14:ligatures w14:val="none"/>
+        </w:rPr>
+        <w:t>|</w:t>
+      </w:r>
+      <w:r>
+        <w:rPr>
+          <w:bCs/>
+          <w:kern w:val="0"/>
+          <w:sz w:val="24"/>
+          <w:szCs w:val="24"/>
+          <w14:ligatures w14:val="none"/>
+        </w:rPr>
+        <w:t xml:space="preserve"> EXP</w:t>
+      </w:r>
       <w:bookmarkStart w:id="0" w:name="_GoBack"/>
-      <w:r>
-        <w:rPr>
-          <w:b/>
-          <w:bCs/>
-          <w:sz w:val="24"/>
-          <w:szCs w:val="24"/>
-        </w:rPr>
-        <w:t>PRINT BLOCO</w:t>
-      </w:r>
       <w:bookmarkEnd w:id="0"/>
       <w:r>
         <w:rPr>
+          <w:bCs/>
+          <w:kern w:val="0"/>
+          <w:sz w:val="24"/>
+          <w:szCs w:val="24"/>
+          <w14:ligatures w14:val="none"/>
+        </w:rPr>
+        <w:t xml:space="preserve"> )</w:t>
+      </w:r>
+      <w:r>
+        <w:rPr>
+          <w:bCs/>
+          <w:kern w:val="0"/>
+          <w:sz w:val="24"/>
+          <w:szCs w:val="24"/>
+          <w14:ligatures w14:val="none"/>
+        </w:rPr>
+        <w:t xml:space="preserve"> ;</w:t>
+      </w:r>
+    </w:p>
+    <w:p>
+      <w:pPr>
+        <w:rPr>
+          <w:bCs/>
+          <w:sz w:val="24"/>
+          <w:szCs w:val="24"/>
+        </w:rPr>
+      </w:pPr>
+    </w:p>
+    <w:p>
+      <w:pPr>
+        <w:rPr>
+          <w:bCs/>
+          <w:sz w:val="24"/>
+          <w:szCs w:val="24"/>
+        </w:rPr>
+      </w:pPr>
+      <w:r>
+        <w:rPr>
+          <w:b/>
+          <w:bCs/>
+          <w:sz w:val="24"/>
+          <w:szCs w:val="24"/>
+        </w:rPr>
+        <w:t>INT</w:t>
+      </w:r>
+      <w:r>
+        <w:rPr>
+          <w:bCs/>
+          <w:sz w:val="24"/>
+          <w:szCs w:val="24"/>
+        </w:rPr>
+        <w:t xml:space="preserve"> </w:t>
+      </w:r>
+      <w:r>
+        <w:rPr>
+          <w:b/>
+          <w:bCs/>
+          <w:sz w:val="24"/>
+          <w:szCs w:val="24"/>
+        </w:rPr>
+        <w:t>→</w:t>
+      </w:r>
+      <w:r>
+        <w:rPr>
+          <w:bCs/>
+          <w:sz w:val="24"/>
+          <w:szCs w:val="24"/>
+        </w:rPr>
+        <w:t xml:space="preserve"> inteiro </w:t>
+      </w:r>
+      <w:r>
+        <w:rPr>
+          <w:bCs/>
+          <w:sz w:val="24"/>
+          <w:szCs w:val="24"/>
+        </w:rPr>
+        <w:t>id</w:t>
+      </w:r>
+      <w:r>
+        <w:rPr>
+          <w:bCs/>
+          <w:sz w:val="24"/>
+          <w:szCs w:val="24"/>
+        </w:rPr>
+        <w:t xml:space="preserve"> </w:t>
+      </w:r>
+      <w:r>
+        <w:rPr>
+          <w:bCs/>
+          <w:sz w:val="24"/>
+          <w:szCs w:val="24"/>
+        </w:rPr>
+        <w:t>INT’</w:t>
+      </w:r>
+    </w:p>
+    <w:p>
+      <w:pPr>
+        <w:rPr>
+          <w:bCs/>
+          <w:sz w:val="24"/>
+          <w:szCs w:val="24"/>
+        </w:rPr>
+      </w:pPr>
+      <w:r>
+        <w:rPr>
+          <w:b/>
+          <w:bCs/>
+          <w:sz w:val="24"/>
+          <w:szCs w:val="24"/>
+        </w:rPr>
+        <w:t>INT</w:t>
+      </w:r>
+      <w:r>
+        <w:rPr>
+          <w:b/>
+          <w:bCs/>
+          <w:sz w:val="24"/>
+          <w:szCs w:val="24"/>
+        </w:rPr>
+        <w:t>’</w:t>
+      </w:r>
+      <w:r>
+        <w:rPr>
+          <w:bCs/>
+          <w:sz w:val="24"/>
+          <w:szCs w:val="24"/>
+        </w:rPr>
+        <w:t xml:space="preserve"> </w:t>
+      </w:r>
+      <w:r>
+        <w:rPr>
+          <w:b/>
+          <w:bCs/>
+          <w:sz w:val="24"/>
+          <w:szCs w:val="24"/>
+        </w:rPr>
+        <w:t>→</w:t>
+      </w:r>
+      <w:r>
+        <w:rPr>
+          <w:bCs/>
+          <w:sz w:val="24"/>
+          <w:szCs w:val="24"/>
+        </w:rPr>
+        <w:t xml:space="preserve"> ; </w:t>
+      </w:r>
+      <w:r>
+        <w:rPr>
           <w:b/>
           <w:bCs/>
           <w:sz w:val="24"/>
@@ -254,6 +812,918 @@
           <w:sz w:val="24"/>
           <w:szCs w:val="24"/>
         </w:rPr>
+        <w:t xml:space="preserve"> =</w:t>
+      </w:r>
+      <w:r>
+        <w:rPr>
+          <w:bCs/>
+          <w:sz w:val="24"/>
+          <w:szCs w:val="24"/>
+        </w:rPr>
+        <w:t xml:space="preserve"> E</w:t>
+      </w:r>
+      <w:r>
+        <w:rPr>
+          <w:bCs/>
+          <w:sz w:val="24"/>
+          <w:szCs w:val="24"/>
+        </w:rPr>
+        <w:t>XP</w:t>
+      </w:r>
+      <w:r>
+        <w:rPr>
+          <w:bCs/>
+          <w:sz w:val="24"/>
+          <w:szCs w:val="24"/>
+        </w:rPr>
+        <w:t xml:space="preserve"> </w:t>
+      </w:r>
+      <w:r>
+        <w:rPr>
+          <w:bCs/>
+          <w:sz w:val="24"/>
+          <w:szCs w:val="24"/>
+        </w:rPr>
+        <w:t xml:space="preserve"> </w:t>
+      </w:r>
+      <w:r>
+        <w:rPr>
+          <w:bCs/>
+          <w:sz w:val="24"/>
+          <w:szCs w:val="24"/>
+        </w:rPr>
+        <w:t>;</w:t>
+      </w:r>
+    </w:p>
+    <w:p>
+      <w:pPr>
+        <w:rPr>
+          <w:bCs/>
+          <w:sz w:val="24"/>
+          <w:szCs w:val="24"/>
+        </w:rPr>
+      </w:pPr>
+    </w:p>
+    <w:p>
+      <w:pPr>
+        <w:rPr>
+          <w:bCs/>
+          <w:sz w:val="24"/>
+          <w:szCs w:val="24"/>
+        </w:rPr>
+      </w:pPr>
+      <w:r>
+        <w:rPr>
+          <w:b/>
+          <w:bCs/>
+          <w:sz w:val="24"/>
+          <w:szCs w:val="24"/>
+        </w:rPr>
+        <w:t>FLOAT</w:t>
+      </w:r>
+      <w:r>
+        <w:rPr>
+          <w:bCs/>
+          <w:sz w:val="24"/>
+          <w:szCs w:val="24"/>
+        </w:rPr>
+        <w:t xml:space="preserve"> </w:t>
+      </w:r>
+      <w:r>
+        <w:rPr>
+          <w:b/>
+          <w:bCs/>
+          <w:sz w:val="24"/>
+          <w:szCs w:val="24"/>
+        </w:rPr>
+        <w:t>→</w:t>
+      </w:r>
+      <w:r>
+        <w:rPr>
+          <w:bCs/>
+          <w:sz w:val="24"/>
+          <w:szCs w:val="24"/>
+        </w:rPr>
+        <w:t xml:space="preserve"> decimal </w:t>
+      </w:r>
+      <w:r>
+        <w:rPr>
+          <w:bCs/>
+          <w:sz w:val="24"/>
+          <w:szCs w:val="24"/>
+        </w:rPr>
+        <w:t>id</w:t>
+      </w:r>
+      <w:r>
+        <w:rPr>
+          <w:bCs/>
+          <w:sz w:val="24"/>
+          <w:szCs w:val="24"/>
+        </w:rPr>
+        <w:t xml:space="preserve"> FLOAT’</w:t>
+      </w:r>
+    </w:p>
+    <w:p>
+      <w:pPr>
+        <w:rPr>
+          <w:bCs/>
+          <w:sz w:val="24"/>
+          <w:szCs w:val="24"/>
+        </w:rPr>
+      </w:pPr>
+      <w:r>
+        <w:rPr>
+          <w:b/>
+          <w:bCs/>
+          <w:sz w:val="24"/>
+          <w:szCs w:val="24"/>
+        </w:rPr>
+        <w:t>FLOAT</w:t>
+      </w:r>
+      <w:r>
+        <w:rPr>
+          <w:b/>
+          <w:bCs/>
+          <w:sz w:val="24"/>
+          <w:szCs w:val="24"/>
+        </w:rPr>
+        <w:t>’</w:t>
+      </w:r>
+      <w:r>
+        <w:rPr>
+          <w:bCs/>
+          <w:sz w:val="24"/>
+          <w:szCs w:val="24"/>
+        </w:rPr>
+        <w:t xml:space="preserve"> </w:t>
+      </w:r>
+      <w:r>
+        <w:rPr>
+          <w:b/>
+          <w:bCs/>
+          <w:sz w:val="24"/>
+          <w:szCs w:val="24"/>
+        </w:rPr>
+        <w:t>→</w:t>
+      </w:r>
+      <w:r>
+        <w:rPr>
+          <w:bCs/>
+          <w:sz w:val="24"/>
+          <w:szCs w:val="24"/>
+        </w:rPr>
+        <w:t xml:space="preserve"> </w:t>
+      </w:r>
+      <w:r>
+        <w:rPr>
+          <w:bCs/>
+          <w:sz w:val="24"/>
+          <w:szCs w:val="24"/>
+        </w:rPr>
+        <w:t xml:space="preserve">; </w:t>
+      </w:r>
+      <w:r>
+        <w:rPr>
+          <w:b/>
+          <w:bCs/>
+          <w:sz w:val="24"/>
+          <w:szCs w:val="24"/>
+        </w:rPr>
+        <w:t>|</w:t>
+      </w:r>
+      <w:r>
+        <w:rPr>
+          <w:bCs/>
+          <w:sz w:val="24"/>
+          <w:szCs w:val="24"/>
+        </w:rPr>
+        <w:t xml:space="preserve"> </w:t>
+      </w:r>
+      <w:r>
+        <w:rPr>
+          <w:bCs/>
+          <w:sz w:val="24"/>
+          <w:szCs w:val="24"/>
+        </w:rPr>
+        <w:t>= E</w:t>
+      </w:r>
+      <w:r>
+        <w:rPr>
+          <w:bCs/>
+          <w:sz w:val="24"/>
+          <w:szCs w:val="24"/>
+        </w:rPr>
+        <w:t>XP</w:t>
+      </w:r>
+      <w:r>
+        <w:rPr>
+          <w:bCs/>
+          <w:sz w:val="24"/>
+          <w:szCs w:val="24"/>
+        </w:rPr>
+        <w:t xml:space="preserve"> </w:t>
+      </w:r>
+      <w:r>
+        <w:rPr>
+          <w:bCs/>
+          <w:sz w:val="24"/>
+          <w:szCs w:val="24"/>
+        </w:rPr>
+        <w:t>;</w:t>
+      </w:r>
+    </w:p>
+    <w:p>
+      <w:pPr>
+        <w:rPr>
+          <w:bCs/>
+          <w:sz w:val="24"/>
+          <w:szCs w:val="24"/>
+        </w:rPr>
+      </w:pPr>
+    </w:p>
+    <w:p>
+      <w:pPr>
+        <w:rPr>
+          <w:bCs/>
+          <w:sz w:val="24"/>
+          <w:szCs w:val="24"/>
+        </w:rPr>
+      </w:pPr>
+      <w:r>
+        <w:rPr>
+          <w:b/>
+          <w:bCs/>
+          <w:sz w:val="24"/>
+          <w:szCs w:val="24"/>
+        </w:rPr>
+        <w:t>STRING</w:t>
+      </w:r>
+      <w:r>
+        <w:rPr>
+          <w:b/>
+          <w:bCs/>
+          <w:sz w:val="24"/>
+          <w:szCs w:val="24"/>
+        </w:rPr>
+        <w:t xml:space="preserve"> </w:t>
+      </w:r>
+      <w:r>
+        <w:rPr>
+          <w:b/>
+          <w:bCs/>
+          <w:sz w:val="24"/>
+          <w:szCs w:val="24"/>
+        </w:rPr>
+        <w:t>→</w:t>
+      </w:r>
+      <w:r>
+        <w:rPr>
+          <w:bCs/>
+          <w:sz w:val="24"/>
+          <w:szCs w:val="24"/>
+        </w:rPr>
+        <w:t xml:space="preserve"> texto </w:t>
+      </w:r>
+      <w:r>
+        <w:rPr>
+          <w:bCs/>
+          <w:sz w:val="24"/>
+          <w:szCs w:val="24"/>
+        </w:rPr>
+        <w:t>id STRING’</w:t>
+      </w:r>
+    </w:p>
+    <w:p>
+      <w:pPr>
+        <w:rPr>
+          <w:bCs/>
+          <w:sz w:val="24"/>
+          <w:szCs w:val="24"/>
+        </w:rPr>
+      </w:pPr>
+      <w:r>
+        <w:rPr>
+          <w:b/>
+          <w:bCs/>
+          <w:sz w:val="24"/>
+          <w:szCs w:val="24"/>
+        </w:rPr>
+        <w:t>STRING’</w:t>
+      </w:r>
+      <w:r>
+        <w:rPr>
+          <w:bCs/>
+          <w:sz w:val="24"/>
+          <w:szCs w:val="24"/>
+        </w:rPr>
+        <w:t xml:space="preserve"> </w:t>
+      </w:r>
+      <w:r>
+        <w:rPr>
+          <w:b/>
+          <w:bCs/>
+          <w:sz w:val="24"/>
+          <w:szCs w:val="24"/>
+        </w:rPr>
+        <w:t>→</w:t>
+      </w:r>
+      <w:r>
+        <w:rPr>
+          <w:bCs/>
+          <w:sz w:val="24"/>
+          <w:szCs w:val="24"/>
+        </w:rPr>
+        <w:t xml:space="preserve"> ; </w:t>
+      </w:r>
+      <w:r>
+        <w:rPr>
+          <w:b/>
+          <w:bCs/>
+          <w:sz w:val="24"/>
+          <w:szCs w:val="24"/>
+        </w:rPr>
+        <w:t>|</w:t>
+      </w:r>
+      <w:r>
+        <w:rPr>
+          <w:bCs/>
+          <w:sz w:val="24"/>
+          <w:szCs w:val="24"/>
+        </w:rPr>
+        <w:t xml:space="preserve"> = </w:t>
+      </w:r>
+      <w:r>
+        <w:rPr>
+          <w:bCs/>
+          <w:sz w:val="24"/>
+          <w:szCs w:val="24"/>
+        </w:rPr>
+        <w:t>txt</w:t>
+      </w:r>
+      <w:r>
+        <w:rPr>
+          <w:bCs/>
+          <w:sz w:val="24"/>
+          <w:szCs w:val="24"/>
+        </w:rPr>
+        <w:t xml:space="preserve"> ;</w:t>
+      </w:r>
+    </w:p>
+    <w:p>
+      <w:pPr>
+        <w:rPr>
+          <w:bCs/>
+          <w:sz w:val="24"/>
+          <w:szCs w:val="24"/>
+        </w:rPr>
+      </w:pPr>
+    </w:p>
+    <w:p>
+      <w:pPr>
+        <w:rPr>
+          <w:bCs/>
+          <w:sz w:val="24"/>
+          <w:szCs w:val="24"/>
+        </w:rPr>
+      </w:pPr>
+      <w:r>
+        <w:rPr>
+          <w:b/>
+          <w:bCs/>
+          <w:sz w:val="24"/>
+          <w:szCs w:val="24"/>
+        </w:rPr>
+        <w:t>BOOLEAN</w:t>
+      </w:r>
+      <w:r>
+        <w:rPr>
+          <w:bCs/>
+          <w:sz w:val="24"/>
+          <w:szCs w:val="24"/>
+        </w:rPr>
+        <w:t xml:space="preserve"> </w:t>
+      </w:r>
+      <w:r>
+        <w:rPr>
+          <w:b/>
+          <w:bCs/>
+          <w:sz w:val="24"/>
+          <w:szCs w:val="24"/>
+        </w:rPr>
+        <w:t>→</w:t>
+      </w:r>
+      <w:r>
+        <w:rPr>
+          <w:bCs/>
+          <w:sz w:val="24"/>
+          <w:szCs w:val="24"/>
+        </w:rPr>
+        <w:t xml:space="preserve"> estado </w:t>
+      </w:r>
+      <w:r>
+        <w:rPr>
+          <w:bCs/>
+          <w:sz w:val="24"/>
+          <w:szCs w:val="24"/>
+        </w:rPr>
+        <w:t>id</w:t>
+      </w:r>
+      <w:r>
+        <w:rPr>
+          <w:bCs/>
+          <w:sz w:val="24"/>
+          <w:szCs w:val="24"/>
+        </w:rPr>
+        <w:t xml:space="preserve"> BOOLEAN’</w:t>
+      </w:r>
+    </w:p>
+    <w:p>
+      <w:pPr>
+        <w:rPr>
+          <w:bCs/>
+          <w:sz w:val="24"/>
+          <w:szCs w:val="24"/>
+        </w:rPr>
+      </w:pPr>
+      <w:r>
+        <w:rPr>
+          <w:b/>
+          <w:bCs/>
+          <w:sz w:val="24"/>
+          <w:szCs w:val="24"/>
+        </w:rPr>
+        <w:t>BOOLEAN’</w:t>
+      </w:r>
+      <w:r>
+        <w:rPr>
+          <w:bCs/>
+          <w:sz w:val="24"/>
+          <w:szCs w:val="24"/>
+        </w:rPr>
+        <w:t xml:space="preserve"> </w:t>
+      </w:r>
+      <w:proofErr w:type="gramStart"/>
+      <w:r>
+        <w:rPr>
+          <w:b/>
+          <w:bCs/>
+          <w:sz w:val="24"/>
+          <w:szCs w:val="24"/>
+        </w:rPr>
+        <w:t>→</w:t>
+      </w:r>
+      <w:r>
+        <w:rPr>
+          <w:bCs/>
+          <w:sz w:val="24"/>
+          <w:szCs w:val="24"/>
+        </w:rPr>
+        <w:t xml:space="preserve"> ;</w:t>
+      </w:r>
+      <w:proofErr w:type="gramEnd"/>
+      <w:r>
+        <w:rPr>
+          <w:bCs/>
+          <w:sz w:val="24"/>
+          <w:szCs w:val="24"/>
+        </w:rPr>
+        <w:t xml:space="preserve"> </w:t>
+      </w:r>
+      <w:r>
+        <w:rPr>
+          <w:b/>
+          <w:bCs/>
+          <w:sz w:val="24"/>
+          <w:szCs w:val="24"/>
+        </w:rPr>
+        <w:t>|</w:t>
+      </w:r>
+      <w:r>
+        <w:rPr>
+          <w:bCs/>
+          <w:sz w:val="24"/>
+          <w:szCs w:val="24"/>
+        </w:rPr>
+        <w:t xml:space="preserve"> = </w:t>
+      </w:r>
+      <w:r>
+        <w:rPr>
+          <w:bCs/>
+          <w:sz w:val="24"/>
+          <w:szCs w:val="24"/>
+        </w:rPr>
+        <w:t xml:space="preserve">BOOLEAN’’ </w:t>
+      </w:r>
+    </w:p>
+    <w:p>
+      <w:pPr>
+        <w:rPr>
+          <w:bCs/>
+          <w:sz w:val="24"/>
+          <w:szCs w:val="24"/>
+          <w:u w:val="single"/>
+        </w:rPr>
+      </w:pPr>
+      <w:r>
+        <w:rPr>
+          <w:b/>
+          <w:bCs/>
+          <w:sz w:val="24"/>
+          <w:szCs w:val="24"/>
+        </w:rPr>
+        <w:t>BOOLEAN’’</w:t>
+      </w:r>
+      <w:r>
+        <w:rPr>
+          <w:bCs/>
+          <w:sz w:val="24"/>
+          <w:szCs w:val="24"/>
+        </w:rPr>
+        <w:t xml:space="preserve"> </w:t>
+      </w:r>
+      <w:r>
+        <w:rPr>
+          <w:b/>
+          <w:bCs/>
+          <w:sz w:val="24"/>
+          <w:szCs w:val="24"/>
+        </w:rPr>
+        <w:t>→</w:t>
+      </w:r>
+      <w:r>
+        <w:rPr>
+          <w:b/>
+          <w:bCs/>
+          <w:sz w:val="24"/>
+          <w:szCs w:val="24"/>
+        </w:rPr>
+        <w:t xml:space="preserve"> </w:t>
+      </w:r>
+      <w:proofErr w:type="gramStart"/>
+      <w:r>
+        <w:rPr>
+          <w:bCs/>
+          <w:sz w:val="24"/>
+          <w:szCs w:val="24"/>
+        </w:rPr>
+        <w:t>real ;</w:t>
+      </w:r>
+      <w:proofErr w:type="gramEnd"/>
+      <w:r>
+        <w:rPr>
+          <w:bCs/>
+          <w:sz w:val="24"/>
+          <w:szCs w:val="24"/>
+        </w:rPr>
+        <w:t xml:space="preserve"> | barça ;</w:t>
+      </w:r>
+    </w:p>
+    <w:p>
+      <w:pPr>
+        <w:rPr>
+          <w:bCs/>
+          <w:sz w:val="24"/>
+          <w:szCs w:val="24"/>
+        </w:rPr>
+      </w:pPr>
+    </w:p>
+    <w:p>
+      <w:pPr>
+        <w:rPr>
+          <w:sz w:val="24"/>
+          <w:szCs w:val="24"/>
+        </w:rPr>
+      </w:pPr>
+      <w:r>
+        <w:rPr>
+          <w:b/>
+          <w:sz w:val="24"/>
+          <w:szCs w:val="24"/>
+        </w:rPr>
+        <w:t xml:space="preserve">ATR </w:t>
+      </w:r>
+      <w:r>
+        <w:rPr>
+          <w:b/>
+          <w:sz w:val="24"/>
+          <w:szCs w:val="24"/>
+        </w:rPr>
+        <w:t>→</w:t>
+      </w:r>
+      <w:r>
+        <w:rPr>
+          <w:bCs/>
+          <w:sz w:val="24"/>
+          <w:szCs w:val="24"/>
+        </w:rPr>
+        <w:t xml:space="preserve"> </w:t>
+      </w:r>
+      <w:r>
+        <w:rPr>
+          <w:bCs/>
+          <w:sz w:val="24"/>
+          <w:szCs w:val="24"/>
+        </w:rPr>
+        <w:t xml:space="preserve">id </w:t>
+      </w:r>
+      <w:r>
+        <w:rPr>
+          <w:bCs/>
+          <w:sz w:val="24"/>
+          <w:szCs w:val="24"/>
+        </w:rPr>
+        <w:t>X</w:t>
+      </w:r>
+    </w:p>
+    <w:p>
+      <w:pPr>
+        <w:rPr>
+          <w:sz w:val="24"/>
+          <w:szCs w:val="24"/>
+        </w:rPr>
+      </w:pPr>
+      <w:r>
+        <w:rPr>
+          <w:b/>
+          <w:sz w:val="24"/>
+          <w:szCs w:val="24"/>
+        </w:rPr>
+        <w:t>X</w:t>
+      </w:r>
+      <w:r>
+        <w:rPr>
+          <w:b/>
+          <w:sz w:val="24"/>
+          <w:szCs w:val="24"/>
+        </w:rPr>
+        <w:t xml:space="preserve"> </w:t>
+      </w:r>
+      <w:r>
+        <w:rPr>
+          <w:b/>
+          <w:sz w:val="24"/>
+          <w:szCs w:val="24"/>
+        </w:rPr>
+        <w:t>→</w:t>
+      </w:r>
+      <w:r>
+        <w:rPr>
+          <w:b/>
+          <w:sz w:val="24"/>
+          <w:szCs w:val="24"/>
+        </w:rPr>
+        <w:t xml:space="preserve"> </w:t>
+      </w:r>
+      <w:r>
+        <w:rPr>
+          <w:bCs/>
+          <w:sz w:val="24"/>
+          <w:szCs w:val="24"/>
+        </w:rPr>
+        <w:t xml:space="preserve">= </w:t>
+      </w:r>
+      <w:r>
+        <w:rPr>
+          <w:bCs/>
+          <w:sz w:val="24"/>
+          <w:szCs w:val="24"/>
+        </w:rPr>
+        <w:t>Y</w:t>
+      </w:r>
+    </w:p>
+    <w:p>
+      <w:pPr>
+        <w:rPr>
+          <w:sz w:val="24"/>
+          <w:szCs w:val="24"/>
+        </w:rPr>
+      </w:pPr>
+      <w:r>
+        <w:rPr>
+          <w:b/>
+          <w:sz w:val="24"/>
+          <w:szCs w:val="24"/>
+        </w:rPr>
+        <w:t xml:space="preserve">Y </w:t>
+      </w:r>
+      <w:r>
+        <w:rPr>
+          <w:b/>
+          <w:sz w:val="24"/>
+          <w:szCs w:val="24"/>
+        </w:rPr>
+        <w:t>→</w:t>
+      </w:r>
+      <w:r>
+        <w:rPr>
+          <w:b/>
+          <w:sz w:val="24"/>
+          <w:szCs w:val="24"/>
+        </w:rPr>
+        <w:t xml:space="preserve"> </w:t>
+      </w:r>
+      <w:r>
+        <w:rPr>
+          <w:bCs/>
+          <w:sz w:val="24"/>
+          <w:szCs w:val="24"/>
+        </w:rPr>
+        <w:t>E</w:t>
+      </w:r>
+      <w:r>
+        <w:rPr>
+          <w:bCs/>
+          <w:sz w:val="24"/>
+          <w:szCs w:val="24"/>
+        </w:rPr>
+        <w:t>XP</w:t>
+      </w:r>
+      <w:r>
+        <w:rPr>
+          <w:bCs/>
+          <w:sz w:val="24"/>
+          <w:szCs w:val="24"/>
+        </w:rPr>
+        <w:t xml:space="preserve"> ; |  txt ; </w:t>
+      </w:r>
+      <w:r>
+        <w:rPr>
+          <w:b/>
+          <w:bCs/>
+          <w:sz w:val="24"/>
+          <w:szCs w:val="24"/>
+        </w:rPr>
+        <w:t>|</w:t>
+      </w:r>
+      <w:r>
+        <w:rPr>
+          <w:b/>
+          <w:bCs/>
+          <w:sz w:val="24"/>
+          <w:szCs w:val="24"/>
+        </w:rPr>
+        <w:t xml:space="preserve"> </w:t>
+      </w:r>
+      <w:r>
+        <w:rPr>
+          <w:sz w:val="24"/>
+          <w:szCs w:val="24"/>
+        </w:rPr>
+        <w:t>bool ;</w:t>
+      </w:r>
+    </w:p>
+    <w:p>
+      <w:pPr>
+        <w:rPr>
+          <w:sz w:val="24"/>
+          <w:szCs w:val="24"/>
+        </w:rPr>
+      </w:pPr>
+    </w:p>
+    <w:p>
+      <w:pPr>
+        <w:rPr>
+          <w:bCs/>
+          <w:sz w:val="24"/>
+          <w:szCs w:val="24"/>
+        </w:rPr>
+      </w:pPr>
+      <w:r>
+        <w:rPr>
+          <w:b/>
+          <w:bCs/>
+          <w:sz w:val="24"/>
+          <w:szCs w:val="24"/>
+        </w:rPr>
+        <w:t>E</w:t>
+      </w:r>
+      <w:r>
+        <w:rPr>
+          <w:b/>
+          <w:bCs/>
+          <w:sz w:val="24"/>
+          <w:szCs w:val="24"/>
+        </w:rPr>
+        <w:t>XP</w:t>
+      </w:r>
+      <w:r>
+        <w:rPr>
+          <w:b/>
+          <w:bCs/>
+          <w:sz w:val="24"/>
+          <w:szCs w:val="24"/>
+        </w:rPr>
+        <w:t xml:space="preserve"> →</w:t>
+      </w:r>
+      <w:r>
+        <w:rPr>
+          <w:bCs/>
+          <w:sz w:val="24"/>
+          <w:szCs w:val="24"/>
+        </w:rPr>
+        <w:t xml:space="preserve"> </w:t>
+      </w:r>
+      <w:r>
+        <w:rPr>
+          <w:bCs/>
+          <w:sz w:val="24"/>
+          <w:szCs w:val="24"/>
+        </w:rPr>
+        <w:t>T R</w:t>
+      </w:r>
+    </w:p>
+    <w:p>
+      <w:pPr>
+        <w:rPr>
+          <w:b/>
+          <w:bCs/>
+          <w:sz w:val="24"/>
+          <w:szCs w:val="24"/>
+        </w:rPr>
+      </w:pPr>
+      <w:r>
+        <w:rPr>
+          <w:b/>
+          <w:bCs/>
+          <w:sz w:val="24"/>
+          <w:szCs w:val="24"/>
+        </w:rPr>
+        <w:t>R</w:t>
+      </w:r>
+      <w:r>
+        <w:rPr>
+          <w:b/>
+          <w:bCs/>
+          <w:sz w:val="24"/>
+          <w:szCs w:val="24"/>
+        </w:rPr>
+        <w:t xml:space="preserve"> →</w:t>
+      </w:r>
+      <w:r>
+        <w:rPr>
+          <w:bCs/>
+          <w:sz w:val="24"/>
+          <w:szCs w:val="24"/>
+        </w:rPr>
+        <w:t xml:space="preserve"> </w:t>
+      </w:r>
+      <w:r>
+        <w:rPr>
+          <w:bCs/>
+          <w:sz w:val="24"/>
+          <w:szCs w:val="24"/>
+        </w:rPr>
+        <w:t>+ T R</w:t>
+      </w:r>
+      <w:r>
+        <w:rPr>
+          <w:bCs/>
+          <w:sz w:val="24"/>
+          <w:szCs w:val="24"/>
+        </w:rPr>
+        <w:t xml:space="preserve"> </w:t>
+      </w:r>
+      <w:r>
+        <w:rPr>
+          <w:b/>
+          <w:bCs/>
+          <w:sz w:val="24"/>
+          <w:szCs w:val="24"/>
+        </w:rPr>
+        <w:t xml:space="preserve">| </w:t>
+      </w:r>
+      <w:r>
+        <w:rPr>
+          <w:bCs/>
+          <w:sz w:val="24"/>
+          <w:szCs w:val="24"/>
+        </w:rPr>
+        <w:t xml:space="preserve">- T R </w:t>
+      </w:r>
+      <w:r>
+        <w:rPr>
+          <w:bCs/>
+          <w:sz w:val="24"/>
+          <w:szCs w:val="24"/>
+        </w:rPr>
+        <w:t xml:space="preserve"> </w:t>
+      </w:r>
+      <w:r>
+        <w:rPr>
+          <w:b/>
+          <w:bCs/>
+          <w:sz w:val="24"/>
+          <w:szCs w:val="24"/>
+        </w:rPr>
+        <w:t>|</w:t>
+      </w:r>
+      <w:r>
+        <w:rPr>
+          <w:b/>
+          <w:bCs/>
+          <w:sz w:val="24"/>
+          <w:szCs w:val="24"/>
+        </w:rPr>
         <w:t xml:space="preserve"> </w:t>
       </w:r>
       <w:r>
@@ -271,58 +1741,93 @@
           <w:bCs/>
           <w:sz w:val="24"/>
           <w:szCs w:val="24"/>
-          <w:u w:val="single"/>
-        </w:rPr>
-      </w:pPr>
-    </w:p>
-    <w:p>
-      <w:pPr>
-        <w:rPr>
-          <w:bCs/>
-          <w:sz w:val="24"/>
-          <w:szCs w:val="24"/>
-        </w:rPr>
-      </w:pPr>
-      <w:r>
-        <w:rPr>
-          <w:b/>
-          <w:sz w:val="24"/>
-          <w:szCs w:val="24"/>
-        </w:rPr>
-        <w:t>DECL</w:t>
-      </w:r>
-      <w:r>
-        <w:rPr>
-          <w:bCs/>
-          <w:sz w:val="24"/>
-          <w:szCs w:val="24"/>
-        </w:rPr>
-        <w:t xml:space="preserve"> </w:t>
-      </w:r>
-      <w:r>
-        <w:rPr>
-          <w:b/>
-          <w:bCs/>
-          <w:sz w:val="24"/>
-          <w:szCs w:val="24"/>
-        </w:rPr>
-        <w:t>→</w:t>
-      </w:r>
-      <w:r>
-        <w:rPr>
-          <w:bCs/>
-          <w:sz w:val="24"/>
-          <w:szCs w:val="24"/>
-        </w:rPr>
-        <w:t xml:space="preserve"> </w:t>
-      </w:r>
-      <w:r>
-        <w:rPr>
-          <w:bCs/>
-          <w:sz w:val="24"/>
-          <w:szCs w:val="24"/>
-        </w:rPr>
-        <w:t xml:space="preserve">INT </w:t>
+        </w:rPr>
+      </w:pPr>
+      <w:r>
+        <w:rPr>
+          <w:b/>
+          <w:bCs/>
+          <w:sz w:val="24"/>
+          <w:szCs w:val="24"/>
+        </w:rPr>
+        <w:t>T</w:t>
+      </w:r>
+      <w:r>
+        <w:rPr>
+          <w:b/>
+          <w:bCs/>
+          <w:sz w:val="24"/>
+          <w:szCs w:val="24"/>
+        </w:rPr>
+        <w:t xml:space="preserve"> →</w:t>
+      </w:r>
+      <w:r>
+        <w:rPr>
+          <w:bCs/>
+          <w:sz w:val="24"/>
+          <w:szCs w:val="24"/>
+        </w:rPr>
+        <w:t xml:space="preserve"> </w:t>
+      </w:r>
+      <w:r>
+        <w:t>F</w:t>
+      </w:r>
+      <w:r>
+        <w:t xml:space="preserve"> </w:t>
+      </w:r>
+      <w:r>
+        <w:t>S</w:t>
+      </w:r>
+    </w:p>
+    <w:p>
+      <w:pPr>
+        <w:rPr>
+          <w:bCs/>
+          <w:sz w:val="24"/>
+          <w:szCs w:val="24"/>
+        </w:rPr>
+      </w:pPr>
+      <w:r>
+        <w:rPr>
+          <w:b/>
+          <w:bCs/>
+          <w:sz w:val="24"/>
+          <w:szCs w:val="24"/>
+        </w:rPr>
+        <w:t>S</w:t>
+      </w:r>
+      <w:r>
+        <w:rPr>
+          <w:b/>
+          <w:bCs/>
+          <w:sz w:val="24"/>
+          <w:szCs w:val="24"/>
+        </w:rPr>
+        <w:t xml:space="preserve"> →</w:t>
+      </w:r>
+      <w:r>
+        <w:rPr>
+          <w:bCs/>
+          <w:sz w:val="24"/>
+          <w:szCs w:val="24"/>
+        </w:rPr>
+        <w:t xml:space="preserve"> </w:t>
+      </w:r>
+      <w:r>
+        <w:rPr>
+          <w:bCs/>
+          <w:sz w:val="24"/>
+          <w:szCs w:val="24"/>
+        </w:rPr>
+        <w:t>* T R</w:t>
+      </w:r>
+      <w:r>
+        <w:rPr>
+          <w:bCs/>
+          <w:sz w:val="24"/>
+          <w:szCs w:val="24"/>
+        </w:rPr>
+        <w:t xml:space="preserve"> </w:t>
       </w:r>
       <w:r>
         <w:rPr>
@@ -335,11 +1840,28 @@
       </w:r>
       <w:r>
         <w:rPr>
-          <w:bCs/>
-          <w:sz w:val="24"/>
-          <w:szCs w:val="24"/>
-        </w:rPr>
-        <w:t xml:space="preserve"> FLOAT</w:t>
+          <w:b/>
+          <w:bCs/>
+          <w:sz w:val="24"/>
+          <w:szCs w:val="24"/>
+        </w:rPr>
+        <w:t xml:space="preserve"> </w:t>
+      </w:r>
+      <w:r>
+        <w:rPr>
+          <w:bCs/>
+          <w:sz w:val="24"/>
+          <w:szCs w:val="24"/>
+        </w:rPr>
+        <w:t>/</w:t>
+      </w:r>
+      <w:r>
+        <w:rPr>
+          <w:bCs/>
+          <w:sz w:val="24"/>
+          <w:szCs w:val="24"/>
+        </w:rPr>
+        <w:t xml:space="preserve"> T R </w:t>
       </w:r>
       <w:r>
         <w:rPr>
@@ -369,1104 +1891,6 @@
       </w:r>
       <w:r>
         <w:rPr>
-          <w:sz w:val="24"/>
-          <w:szCs w:val="24"/>
-        </w:rPr>
-        <w:t>STRING</w:t>
-      </w:r>
-      <w:r>
-        <w:rPr>
-          <w:b/>
-          <w:bCs/>
-          <w:sz w:val="24"/>
-          <w:szCs w:val="24"/>
-        </w:rPr>
-        <w:t xml:space="preserve"> </w:t>
-      </w:r>
-      <w:r>
-        <w:rPr>
-          <w:b/>
-          <w:bCs/>
-          <w:sz w:val="24"/>
-          <w:szCs w:val="24"/>
-        </w:rPr>
-        <w:t>|</w:t>
-      </w:r>
-      <w:r>
-        <w:rPr>
-          <w:b/>
-          <w:bCs/>
-          <w:sz w:val="24"/>
-          <w:szCs w:val="24"/>
-        </w:rPr>
-        <w:t xml:space="preserve"> </w:t>
-      </w:r>
-      <w:r>
-        <w:rPr>
-          <w:sz w:val="24"/>
-          <w:szCs w:val="24"/>
-        </w:rPr>
-        <w:t>BOOLEAN</w:t>
-      </w:r>
-    </w:p>
-    <w:p>
-      <w:pPr>
-        <w:rPr>
-          <w:bCs/>
-          <w:sz w:val="24"/>
-          <w:szCs w:val="24"/>
-        </w:rPr>
-      </w:pPr>
-    </w:p>
-    <w:p>
-      <w:pPr>
-        <w:rPr>
-          <w:bCs/>
-          <w:sz w:val="24"/>
-          <w:szCs w:val="24"/>
-        </w:rPr>
-      </w:pPr>
-      <w:r>
-        <w:rPr>
-          <w:b/>
-          <w:bCs/>
-          <w:sz w:val="24"/>
-          <w:szCs w:val="24"/>
-        </w:rPr>
-        <w:t>INT</w:t>
-      </w:r>
-      <w:r>
-        <w:rPr>
-          <w:bCs/>
-          <w:sz w:val="24"/>
-          <w:szCs w:val="24"/>
-        </w:rPr>
-        <w:t xml:space="preserve"> </w:t>
-      </w:r>
-      <w:r>
-        <w:rPr>
-          <w:b/>
-          <w:bCs/>
-          <w:sz w:val="24"/>
-          <w:szCs w:val="24"/>
-        </w:rPr>
-        <w:t>→</w:t>
-      </w:r>
-      <w:r>
-        <w:rPr>
-          <w:bCs/>
-          <w:sz w:val="24"/>
-          <w:szCs w:val="24"/>
-        </w:rPr>
-        <w:t xml:space="preserve"> inteiro </w:t>
-      </w:r>
-      <w:r>
-        <w:rPr>
-          <w:bCs/>
-          <w:sz w:val="24"/>
-          <w:szCs w:val="24"/>
-        </w:rPr>
-        <w:t>id</w:t>
-      </w:r>
-      <w:r>
-        <w:rPr>
-          <w:bCs/>
-          <w:sz w:val="24"/>
-          <w:szCs w:val="24"/>
-        </w:rPr>
-        <w:t xml:space="preserve"> </w:t>
-      </w:r>
-      <w:r>
-        <w:rPr>
-          <w:bCs/>
-          <w:sz w:val="24"/>
-          <w:szCs w:val="24"/>
-        </w:rPr>
-        <w:t>INT’</w:t>
-      </w:r>
-    </w:p>
-    <w:p>
-      <w:pPr>
-        <w:rPr>
-          <w:bCs/>
-          <w:sz w:val="24"/>
-          <w:szCs w:val="24"/>
-        </w:rPr>
-      </w:pPr>
-      <w:r>
-        <w:rPr>
-          <w:b/>
-          <w:bCs/>
-          <w:sz w:val="24"/>
-          <w:szCs w:val="24"/>
-        </w:rPr>
-        <w:t>INT</w:t>
-      </w:r>
-      <w:r>
-        <w:rPr>
-          <w:b/>
-          <w:bCs/>
-          <w:sz w:val="24"/>
-          <w:szCs w:val="24"/>
-        </w:rPr>
-        <w:t>’</w:t>
-      </w:r>
-      <w:r>
-        <w:rPr>
-          <w:bCs/>
-          <w:sz w:val="24"/>
-          <w:szCs w:val="24"/>
-        </w:rPr>
-        <w:t xml:space="preserve"> </w:t>
-      </w:r>
-      <w:r>
-        <w:rPr>
-          <w:b/>
-          <w:bCs/>
-          <w:sz w:val="24"/>
-          <w:szCs w:val="24"/>
-        </w:rPr>
-        <w:t>→</w:t>
-      </w:r>
-      <w:r>
-        <w:rPr>
-          <w:bCs/>
-          <w:sz w:val="24"/>
-          <w:szCs w:val="24"/>
-        </w:rPr>
-        <w:t xml:space="preserve"> ; </w:t>
-      </w:r>
-      <w:r>
-        <w:rPr>
-          <w:b/>
-          <w:bCs/>
-          <w:sz w:val="24"/>
-          <w:szCs w:val="24"/>
-        </w:rPr>
-        <w:t>|</w:t>
-      </w:r>
-      <w:r>
-        <w:rPr>
-          <w:bCs/>
-          <w:sz w:val="24"/>
-          <w:szCs w:val="24"/>
-        </w:rPr>
-        <w:t xml:space="preserve"> =</w:t>
-      </w:r>
-      <w:r>
-        <w:rPr>
-          <w:bCs/>
-          <w:sz w:val="24"/>
-          <w:szCs w:val="24"/>
-        </w:rPr>
-        <w:t xml:space="preserve"> E</w:t>
-      </w:r>
-      <w:r>
-        <w:rPr>
-          <w:bCs/>
-          <w:sz w:val="24"/>
-          <w:szCs w:val="24"/>
-        </w:rPr>
-        <w:t>XP</w:t>
-      </w:r>
-      <w:r>
-        <w:rPr>
-          <w:bCs/>
-          <w:sz w:val="24"/>
-          <w:szCs w:val="24"/>
-        </w:rPr>
-        <w:t xml:space="preserve"> </w:t>
-      </w:r>
-      <w:r>
-        <w:rPr>
-          <w:bCs/>
-          <w:sz w:val="24"/>
-          <w:szCs w:val="24"/>
-        </w:rPr>
-        <w:t xml:space="preserve"> </w:t>
-      </w:r>
-      <w:r>
-        <w:rPr>
-          <w:bCs/>
-          <w:sz w:val="24"/>
-          <w:szCs w:val="24"/>
-        </w:rPr>
-        <w:t>;</w:t>
-      </w:r>
-    </w:p>
-    <w:p>
-      <w:pPr>
-        <w:rPr>
-          <w:bCs/>
-          <w:sz w:val="24"/>
-          <w:szCs w:val="24"/>
-        </w:rPr>
-      </w:pPr>
-    </w:p>
-    <w:p>
-      <w:pPr>
-        <w:rPr>
-          <w:bCs/>
-          <w:sz w:val="24"/>
-          <w:szCs w:val="24"/>
-        </w:rPr>
-      </w:pPr>
-      <w:r>
-        <w:rPr>
-          <w:b/>
-          <w:bCs/>
-          <w:sz w:val="24"/>
-          <w:szCs w:val="24"/>
-        </w:rPr>
-        <w:t>FLOAT</w:t>
-      </w:r>
-      <w:r>
-        <w:rPr>
-          <w:bCs/>
-          <w:sz w:val="24"/>
-          <w:szCs w:val="24"/>
-        </w:rPr>
-        <w:t xml:space="preserve"> </w:t>
-      </w:r>
-      <w:r>
-        <w:rPr>
-          <w:b/>
-          <w:bCs/>
-          <w:sz w:val="24"/>
-          <w:szCs w:val="24"/>
-        </w:rPr>
-        <w:t>→</w:t>
-      </w:r>
-      <w:r>
-        <w:rPr>
-          <w:bCs/>
-          <w:sz w:val="24"/>
-          <w:szCs w:val="24"/>
-        </w:rPr>
-        <w:t xml:space="preserve"> decimal </w:t>
-      </w:r>
-      <w:r>
-        <w:rPr>
-          <w:bCs/>
-          <w:sz w:val="24"/>
-          <w:szCs w:val="24"/>
-        </w:rPr>
-        <w:t>id</w:t>
-      </w:r>
-      <w:r>
-        <w:rPr>
-          <w:bCs/>
-          <w:sz w:val="24"/>
-          <w:szCs w:val="24"/>
-        </w:rPr>
-        <w:t xml:space="preserve"> FLOAT’</w:t>
-      </w:r>
-    </w:p>
-    <w:p>
-      <w:pPr>
-        <w:rPr>
-          <w:bCs/>
-          <w:sz w:val="24"/>
-          <w:szCs w:val="24"/>
-        </w:rPr>
-      </w:pPr>
-      <w:r>
-        <w:rPr>
-          <w:b/>
-          <w:bCs/>
-          <w:sz w:val="24"/>
-          <w:szCs w:val="24"/>
-        </w:rPr>
-        <w:t>FLOAT</w:t>
-      </w:r>
-      <w:r>
-        <w:rPr>
-          <w:b/>
-          <w:bCs/>
-          <w:sz w:val="24"/>
-          <w:szCs w:val="24"/>
-        </w:rPr>
-        <w:t>’</w:t>
-      </w:r>
-      <w:r>
-        <w:rPr>
-          <w:bCs/>
-          <w:sz w:val="24"/>
-          <w:szCs w:val="24"/>
-        </w:rPr>
-        <w:t xml:space="preserve"> </w:t>
-      </w:r>
-      <w:r>
-        <w:rPr>
-          <w:b/>
-          <w:bCs/>
-          <w:sz w:val="24"/>
-          <w:szCs w:val="24"/>
-        </w:rPr>
-        <w:t>→</w:t>
-      </w:r>
-      <w:r>
-        <w:rPr>
-          <w:bCs/>
-          <w:sz w:val="24"/>
-          <w:szCs w:val="24"/>
-        </w:rPr>
-        <w:t xml:space="preserve"> </w:t>
-      </w:r>
-      <w:r>
-        <w:rPr>
-          <w:bCs/>
-          <w:sz w:val="24"/>
-          <w:szCs w:val="24"/>
-        </w:rPr>
-        <w:t xml:space="preserve">; </w:t>
-      </w:r>
-      <w:r>
-        <w:rPr>
-          <w:b/>
-          <w:bCs/>
-          <w:sz w:val="24"/>
-          <w:szCs w:val="24"/>
-        </w:rPr>
-        <w:t>|</w:t>
-      </w:r>
-      <w:r>
-        <w:rPr>
-          <w:bCs/>
-          <w:sz w:val="24"/>
-          <w:szCs w:val="24"/>
-        </w:rPr>
-        <w:t xml:space="preserve"> </w:t>
-      </w:r>
-      <w:r>
-        <w:rPr>
-          <w:bCs/>
-          <w:sz w:val="24"/>
-          <w:szCs w:val="24"/>
-        </w:rPr>
-        <w:t>= E</w:t>
-      </w:r>
-      <w:r>
-        <w:rPr>
-          <w:bCs/>
-          <w:sz w:val="24"/>
-          <w:szCs w:val="24"/>
-        </w:rPr>
-        <w:t>XP</w:t>
-      </w:r>
-      <w:r>
-        <w:rPr>
-          <w:bCs/>
-          <w:sz w:val="24"/>
-          <w:szCs w:val="24"/>
-        </w:rPr>
-        <w:t xml:space="preserve"> </w:t>
-      </w:r>
-      <w:r>
-        <w:rPr>
-          <w:bCs/>
-          <w:sz w:val="24"/>
-          <w:szCs w:val="24"/>
-        </w:rPr>
-        <w:t>;</w:t>
-      </w:r>
-    </w:p>
-    <w:p>
-      <w:pPr>
-        <w:rPr>
-          <w:bCs/>
-          <w:sz w:val="24"/>
-          <w:szCs w:val="24"/>
-        </w:rPr>
-      </w:pPr>
-    </w:p>
-    <w:p>
-      <w:pPr>
-        <w:rPr>
-          <w:bCs/>
-          <w:sz w:val="24"/>
-          <w:szCs w:val="24"/>
-        </w:rPr>
-      </w:pPr>
-      <w:r>
-        <w:rPr>
-          <w:b/>
-          <w:bCs/>
-          <w:sz w:val="24"/>
-          <w:szCs w:val="24"/>
-        </w:rPr>
-        <w:t>STRING</w:t>
-      </w:r>
-      <w:r>
-        <w:rPr>
-          <w:b/>
-          <w:bCs/>
-          <w:sz w:val="24"/>
-          <w:szCs w:val="24"/>
-        </w:rPr>
-        <w:t xml:space="preserve"> </w:t>
-      </w:r>
-      <w:r>
-        <w:rPr>
-          <w:b/>
-          <w:bCs/>
-          <w:sz w:val="24"/>
-          <w:szCs w:val="24"/>
-        </w:rPr>
-        <w:t>→</w:t>
-      </w:r>
-      <w:r>
-        <w:rPr>
-          <w:bCs/>
-          <w:sz w:val="24"/>
-          <w:szCs w:val="24"/>
-        </w:rPr>
-        <w:t xml:space="preserve"> texto </w:t>
-      </w:r>
-      <w:r>
-        <w:rPr>
-          <w:bCs/>
-          <w:sz w:val="24"/>
-          <w:szCs w:val="24"/>
-        </w:rPr>
-        <w:t>id STRING’</w:t>
-      </w:r>
-    </w:p>
-    <w:p>
-      <w:pPr>
-        <w:rPr>
-          <w:bCs/>
-          <w:sz w:val="24"/>
-          <w:szCs w:val="24"/>
-        </w:rPr>
-      </w:pPr>
-      <w:r>
-        <w:rPr>
-          <w:b/>
-          <w:bCs/>
-          <w:sz w:val="24"/>
-          <w:szCs w:val="24"/>
-        </w:rPr>
-        <w:t>STRING’</w:t>
-      </w:r>
-      <w:r>
-        <w:rPr>
-          <w:bCs/>
-          <w:sz w:val="24"/>
-          <w:szCs w:val="24"/>
-        </w:rPr>
-        <w:t xml:space="preserve"> </w:t>
-      </w:r>
-      <w:r>
-        <w:rPr>
-          <w:b/>
-          <w:bCs/>
-          <w:sz w:val="24"/>
-          <w:szCs w:val="24"/>
-        </w:rPr>
-        <w:t>→</w:t>
-      </w:r>
-      <w:r>
-        <w:rPr>
-          <w:bCs/>
-          <w:sz w:val="24"/>
-          <w:szCs w:val="24"/>
-        </w:rPr>
-        <w:t xml:space="preserve"> ; </w:t>
-      </w:r>
-      <w:r>
-        <w:rPr>
-          <w:b/>
-          <w:bCs/>
-          <w:sz w:val="24"/>
-          <w:szCs w:val="24"/>
-        </w:rPr>
-        <w:t>|</w:t>
-      </w:r>
-      <w:r>
-        <w:rPr>
-          <w:bCs/>
-          <w:sz w:val="24"/>
-          <w:szCs w:val="24"/>
-        </w:rPr>
-        <w:t xml:space="preserve"> = </w:t>
-      </w:r>
-      <w:r>
-        <w:rPr>
-          <w:bCs/>
-          <w:sz w:val="24"/>
-          <w:szCs w:val="24"/>
-        </w:rPr>
-        <w:t>txt</w:t>
-      </w:r>
-      <w:r>
-        <w:rPr>
-          <w:bCs/>
-          <w:sz w:val="24"/>
-          <w:szCs w:val="24"/>
-        </w:rPr>
-        <w:t xml:space="preserve"> ;</w:t>
-      </w:r>
-    </w:p>
-    <w:p>
-      <w:pPr>
-        <w:rPr>
-          <w:bCs/>
-          <w:sz w:val="24"/>
-          <w:szCs w:val="24"/>
-        </w:rPr>
-      </w:pPr>
-    </w:p>
-    <w:p>
-      <w:pPr>
-        <w:rPr>
-          <w:bCs/>
-          <w:sz w:val="24"/>
-          <w:szCs w:val="24"/>
-        </w:rPr>
-      </w:pPr>
-      <w:r>
-        <w:rPr>
-          <w:b/>
-          <w:bCs/>
-          <w:sz w:val="24"/>
-          <w:szCs w:val="24"/>
-        </w:rPr>
-        <w:t>BOOLEAN</w:t>
-      </w:r>
-      <w:r>
-        <w:rPr>
-          <w:bCs/>
-          <w:sz w:val="24"/>
-          <w:szCs w:val="24"/>
-        </w:rPr>
-        <w:t xml:space="preserve"> </w:t>
-      </w:r>
-      <w:r>
-        <w:rPr>
-          <w:b/>
-          <w:bCs/>
-          <w:sz w:val="24"/>
-          <w:szCs w:val="24"/>
-        </w:rPr>
-        <w:t>→</w:t>
-      </w:r>
-      <w:r>
-        <w:rPr>
-          <w:bCs/>
-          <w:sz w:val="24"/>
-          <w:szCs w:val="24"/>
-        </w:rPr>
-        <w:t xml:space="preserve"> estado </w:t>
-      </w:r>
-      <w:r>
-        <w:rPr>
-          <w:bCs/>
-          <w:sz w:val="24"/>
-          <w:szCs w:val="24"/>
-        </w:rPr>
-        <w:t>id</w:t>
-      </w:r>
-      <w:r>
-        <w:rPr>
-          <w:bCs/>
-          <w:sz w:val="24"/>
-          <w:szCs w:val="24"/>
-        </w:rPr>
-        <w:t xml:space="preserve"> BOOLEAN’</w:t>
-      </w:r>
-    </w:p>
-    <w:p>
-      <w:pPr>
-        <w:rPr>
-          <w:bCs/>
-          <w:sz w:val="24"/>
-          <w:szCs w:val="24"/>
-        </w:rPr>
-      </w:pPr>
-      <w:r>
-        <w:rPr>
-          <w:b/>
-          <w:bCs/>
-          <w:sz w:val="24"/>
-          <w:szCs w:val="24"/>
-        </w:rPr>
-        <w:t>BOOLEAN’</w:t>
-      </w:r>
-      <w:r>
-        <w:rPr>
-          <w:bCs/>
-          <w:sz w:val="24"/>
-          <w:szCs w:val="24"/>
-        </w:rPr>
-        <w:t xml:space="preserve"> </w:t>
-      </w:r>
-      <w:proofErr w:type="gramStart"/>
-      <w:r>
-        <w:rPr>
-          <w:b/>
-          <w:bCs/>
-          <w:sz w:val="24"/>
-          <w:szCs w:val="24"/>
-        </w:rPr>
-        <w:t>→</w:t>
-      </w:r>
-      <w:r>
-        <w:rPr>
-          <w:bCs/>
-          <w:sz w:val="24"/>
-          <w:szCs w:val="24"/>
-        </w:rPr>
-        <w:t xml:space="preserve"> ;</w:t>
-      </w:r>
-      <w:proofErr w:type="gramEnd"/>
-      <w:r>
-        <w:rPr>
-          <w:bCs/>
-          <w:sz w:val="24"/>
-          <w:szCs w:val="24"/>
-        </w:rPr>
-        <w:t xml:space="preserve"> </w:t>
-      </w:r>
-      <w:r>
-        <w:rPr>
-          <w:b/>
-          <w:bCs/>
-          <w:sz w:val="24"/>
-          <w:szCs w:val="24"/>
-        </w:rPr>
-        <w:t>|</w:t>
-      </w:r>
-      <w:r>
-        <w:rPr>
-          <w:bCs/>
-          <w:sz w:val="24"/>
-          <w:szCs w:val="24"/>
-        </w:rPr>
-        <w:t xml:space="preserve"> = </w:t>
-      </w:r>
-      <w:r>
-        <w:rPr>
-          <w:bCs/>
-          <w:sz w:val="24"/>
-          <w:szCs w:val="24"/>
-        </w:rPr>
-        <w:t xml:space="preserve">BOOLEAN’’ </w:t>
-      </w:r>
-    </w:p>
-    <w:p>
-      <w:pPr>
-        <w:rPr>
-          <w:bCs/>
-          <w:sz w:val="24"/>
-          <w:szCs w:val="24"/>
-          <w:u w:val="single"/>
-        </w:rPr>
-      </w:pPr>
-      <w:r>
-        <w:rPr>
-          <w:b/>
-          <w:bCs/>
-          <w:sz w:val="24"/>
-          <w:szCs w:val="24"/>
-        </w:rPr>
-        <w:t>BOOLEAN’’</w:t>
-      </w:r>
-      <w:r>
-        <w:rPr>
-          <w:bCs/>
-          <w:sz w:val="24"/>
-          <w:szCs w:val="24"/>
-        </w:rPr>
-        <w:t xml:space="preserve"> </w:t>
-      </w:r>
-      <w:r>
-        <w:rPr>
-          <w:b/>
-          <w:bCs/>
-          <w:sz w:val="24"/>
-          <w:szCs w:val="24"/>
-        </w:rPr>
-        <w:t>→</w:t>
-      </w:r>
-      <w:r>
-        <w:rPr>
-          <w:b/>
-          <w:bCs/>
-          <w:sz w:val="24"/>
-          <w:szCs w:val="24"/>
-        </w:rPr>
-        <w:t xml:space="preserve"> </w:t>
-      </w:r>
-      <w:proofErr w:type="gramStart"/>
-      <w:r>
-        <w:rPr>
-          <w:bCs/>
-          <w:sz w:val="24"/>
-          <w:szCs w:val="24"/>
-        </w:rPr>
-        <w:t>real ;</w:t>
-      </w:r>
-      <w:proofErr w:type="gramEnd"/>
-      <w:r>
-        <w:rPr>
-          <w:bCs/>
-          <w:sz w:val="24"/>
-          <w:szCs w:val="24"/>
-        </w:rPr>
-        <w:t xml:space="preserve"> | barça ;</w:t>
-      </w:r>
-    </w:p>
-    <w:p>
-      <w:pPr>
-        <w:rPr>
-          <w:bCs/>
-          <w:sz w:val="24"/>
-          <w:szCs w:val="24"/>
-        </w:rPr>
-      </w:pPr>
-    </w:p>
-    <w:p>
-      <w:pPr>
-        <w:rPr>
-          <w:sz w:val="24"/>
-          <w:szCs w:val="24"/>
-        </w:rPr>
-      </w:pPr>
-      <w:r>
-        <w:rPr>
-          <w:b/>
-          <w:sz w:val="24"/>
-          <w:szCs w:val="24"/>
-        </w:rPr>
-        <w:t xml:space="preserve">ATR </w:t>
-      </w:r>
-      <w:r>
-        <w:rPr>
-          <w:b/>
-          <w:sz w:val="24"/>
-          <w:szCs w:val="24"/>
-        </w:rPr>
-        <w:t>→</w:t>
-      </w:r>
-      <w:r>
-        <w:rPr>
-          <w:bCs/>
-          <w:sz w:val="24"/>
-          <w:szCs w:val="24"/>
-        </w:rPr>
-        <w:t xml:space="preserve"> </w:t>
-      </w:r>
-      <w:r>
-        <w:rPr>
-          <w:bCs/>
-          <w:sz w:val="24"/>
-          <w:szCs w:val="24"/>
-        </w:rPr>
-        <w:t xml:space="preserve">id </w:t>
-      </w:r>
-      <w:r>
-        <w:rPr>
-          <w:bCs/>
-          <w:sz w:val="24"/>
-          <w:szCs w:val="24"/>
-        </w:rPr>
-        <w:t>X</w:t>
-      </w:r>
-    </w:p>
-    <w:p>
-      <w:pPr>
-        <w:rPr>
-          <w:sz w:val="24"/>
-          <w:szCs w:val="24"/>
-        </w:rPr>
-      </w:pPr>
-      <w:r>
-        <w:rPr>
-          <w:b/>
-          <w:sz w:val="24"/>
-          <w:szCs w:val="24"/>
-        </w:rPr>
-        <w:t>X</w:t>
-      </w:r>
-      <w:r>
-        <w:rPr>
-          <w:b/>
-          <w:sz w:val="24"/>
-          <w:szCs w:val="24"/>
-        </w:rPr>
-        <w:t xml:space="preserve"> </w:t>
-      </w:r>
-      <w:r>
-        <w:rPr>
-          <w:b/>
-          <w:sz w:val="24"/>
-          <w:szCs w:val="24"/>
-        </w:rPr>
-        <w:t>→</w:t>
-      </w:r>
-      <w:r>
-        <w:rPr>
-          <w:b/>
-          <w:sz w:val="24"/>
-          <w:szCs w:val="24"/>
-        </w:rPr>
-        <w:t xml:space="preserve"> </w:t>
-      </w:r>
-      <w:r>
-        <w:rPr>
-          <w:bCs/>
-          <w:sz w:val="24"/>
-          <w:szCs w:val="24"/>
-        </w:rPr>
-        <w:t xml:space="preserve">= </w:t>
-      </w:r>
-      <w:r>
-        <w:rPr>
-          <w:bCs/>
-          <w:sz w:val="24"/>
-          <w:szCs w:val="24"/>
-        </w:rPr>
-        <w:t>Y</w:t>
-      </w:r>
-    </w:p>
-    <w:p>
-      <w:pPr>
-        <w:rPr>
-          <w:sz w:val="24"/>
-          <w:szCs w:val="24"/>
-        </w:rPr>
-      </w:pPr>
-      <w:r>
-        <w:rPr>
-          <w:b/>
-          <w:sz w:val="24"/>
-          <w:szCs w:val="24"/>
-        </w:rPr>
-        <w:t xml:space="preserve">Y </w:t>
-      </w:r>
-      <w:r>
-        <w:rPr>
-          <w:b/>
-          <w:sz w:val="24"/>
-          <w:szCs w:val="24"/>
-        </w:rPr>
-        <w:t>→</w:t>
-      </w:r>
-      <w:r>
-        <w:rPr>
-          <w:b/>
-          <w:sz w:val="24"/>
-          <w:szCs w:val="24"/>
-        </w:rPr>
-        <w:t xml:space="preserve"> </w:t>
-      </w:r>
-      <w:r>
-        <w:rPr>
-          <w:bCs/>
-          <w:sz w:val="24"/>
-          <w:szCs w:val="24"/>
-        </w:rPr>
-        <w:t>E</w:t>
-      </w:r>
-      <w:r>
-        <w:rPr>
-          <w:bCs/>
-          <w:sz w:val="24"/>
-          <w:szCs w:val="24"/>
-        </w:rPr>
-        <w:t>XP</w:t>
-      </w:r>
-      <w:r>
-        <w:rPr>
-          <w:bCs/>
-          <w:sz w:val="24"/>
-          <w:szCs w:val="24"/>
-        </w:rPr>
-        <w:t xml:space="preserve"> ; |  txt ; </w:t>
-      </w:r>
-      <w:r>
-        <w:rPr>
-          <w:b/>
-          <w:bCs/>
-          <w:sz w:val="24"/>
-          <w:szCs w:val="24"/>
-        </w:rPr>
-        <w:t>|</w:t>
-      </w:r>
-      <w:r>
-        <w:rPr>
-          <w:b/>
-          <w:bCs/>
-          <w:sz w:val="24"/>
-          <w:szCs w:val="24"/>
-        </w:rPr>
-        <w:t xml:space="preserve"> </w:t>
-      </w:r>
-      <w:r>
-        <w:rPr>
-          <w:sz w:val="24"/>
-          <w:szCs w:val="24"/>
-        </w:rPr>
-        <w:t>bool ;</w:t>
-      </w:r>
-    </w:p>
-    <w:p>
-      <w:pPr>
-        <w:rPr>
-          <w:sz w:val="24"/>
-          <w:szCs w:val="24"/>
-        </w:rPr>
-      </w:pPr>
-    </w:p>
-    <w:p>
-      <w:pPr>
-        <w:rPr>
-          <w:bCs/>
-          <w:sz w:val="24"/>
-          <w:szCs w:val="24"/>
-        </w:rPr>
-      </w:pPr>
-      <w:r>
-        <w:rPr>
-          <w:b/>
-          <w:bCs/>
-          <w:sz w:val="24"/>
-          <w:szCs w:val="24"/>
-        </w:rPr>
-        <w:t>E</w:t>
-      </w:r>
-      <w:r>
-        <w:rPr>
-          <w:b/>
-          <w:bCs/>
-          <w:sz w:val="24"/>
-          <w:szCs w:val="24"/>
-        </w:rPr>
-        <w:t>XP</w:t>
-      </w:r>
-      <w:r>
-        <w:rPr>
-          <w:b/>
-          <w:bCs/>
-          <w:sz w:val="24"/>
-          <w:szCs w:val="24"/>
-        </w:rPr>
-        <w:t xml:space="preserve"> →</w:t>
-      </w:r>
-      <w:r>
-        <w:rPr>
-          <w:bCs/>
-          <w:sz w:val="24"/>
-          <w:szCs w:val="24"/>
-        </w:rPr>
-        <w:t xml:space="preserve"> </w:t>
-      </w:r>
-      <w:r>
-        <w:rPr>
-          <w:bCs/>
-          <w:sz w:val="24"/>
-          <w:szCs w:val="24"/>
-        </w:rPr>
-        <w:t>T R</w:t>
-      </w:r>
-    </w:p>
-    <w:p>
-      <w:pPr>
-        <w:rPr>
-          <w:b/>
-          <w:bCs/>
-          <w:sz w:val="24"/>
-          <w:szCs w:val="24"/>
-        </w:rPr>
-      </w:pPr>
-      <w:r>
-        <w:rPr>
-          <w:b/>
-          <w:bCs/>
-          <w:sz w:val="24"/>
-          <w:szCs w:val="24"/>
-        </w:rPr>
-        <w:t>R</w:t>
-      </w:r>
-      <w:r>
-        <w:rPr>
-          <w:b/>
-          <w:bCs/>
-          <w:sz w:val="24"/>
-          <w:szCs w:val="24"/>
-        </w:rPr>
-        <w:t xml:space="preserve"> →</w:t>
-      </w:r>
-      <w:r>
-        <w:rPr>
-          <w:bCs/>
-          <w:sz w:val="24"/>
-          <w:szCs w:val="24"/>
-        </w:rPr>
-        <w:t xml:space="preserve"> </w:t>
-      </w:r>
-      <w:r>
-        <w:rPr>
-          <w:bCs/>
-          <w:sz w:val="24"/>
-          <w:szCs w:val="24"/>
-        </w:rPr>
-        <w:t>+ T R</w:t>
-      </w:r>
-      <w:r>
-        <w:rPr>
-          <w:bCs/>
-          <w:sz w:val="24"/>
-          <w:szCs w:val="24"/>
-        </w:rPr>
-        <w:t xml:space="preserve"> </w:t>
-      </w:r>
-      <w:r>
-        <w:rPr>
-          <w:b/>
-          <w:bCs/>
-          <w:sz w:val="24"/>
-          <w:szCs w:val="24"/>
-        </w:rPr>
-        <w:t xml:space="preserve">| </w:t>
-      </w:r>
-      <w:r>
-        <w:rPr>
-          <w:bCs/>
-          <w:sz w:val="24"/>
-          <w:szCs w:val="24"/>
-        </w:rPr>
-        <w:t xml:space="preserve">- T R </w:t>
-      </w:r>
-      <w:r>
-        <w:rPr>
-          <w:bCs/>
-          <w:sz w:val="24"/>
-          <w:szCs w:val="24"/>
-        </w:rPr>
-        <w:t xml:space="preserve"> </w:t>
-      </w:r>
-      <w:r>
-        <w:rPr>
-          <w:b/>
-          <w:bCs/>
-          <w:sz w:val="24"/>
-          <w:szCs w:val="24"/>
-        </w:rPr>
-        <w:t>|</w:t>
-      </w:r>
-      <w:r>
-        <w:rPr>
-          <w:b/>
-          <w:bCs/>
-          <w:sz w:val="24"/>
-          <w:szCs w:val="24"/>
-        </w:rPr>
-        <w:t xml:space="preserve"> </w:t>
-      </w:r>
-      <w:r>
-        <w:rPr>
           <w:bCs/>
           <w:sz w:val="24"/>
           <w:szCs w:val="24"/>
@@ -1489,169 +1913,7 @@
           <w:sz w:val="24"/>
           <w:szCs w:val="24"/>
         </w:rPr>
-        <w:t>T</w:t>
-      </w:r>
-      <w:r>
-        <w:rPr>
-          <w:b/>
-          <w:bCs/>
-          <w:sz w:val="24"/>
-          <w:szCs w:val="24"/>
-        </w:rPr>
-        <w:t xml:space="preserve"> →</w:t>
-      </w:r>
-      <w:r>
-        <w:rPr>
-          <w:bCs/>
-          <w:sz w:val="24"/>
-          <w:szCs w:val="24"/>
-        </w:rPr>
-        <w:t xml:space="preserve"> </w:t>
-      </w:r>
-      <w:r>
-        <w:t>F</w:t>
-      </w:r>
-      <w:r>
-        <w:t xml:space="preserve"> </w:t>
-      </w:r>
-      <w:r>
-        <w:t>S</w:t>
-      </w:r>
-    </w:p>
-    <w:p>
-      <w:pPr>
-        <w:rPr>
-          <w:bCs/>
-          <w:sz w:val="24"/>
-          <w:szCs w:val="24"/>
-        </w:rPr>
-      </w:pPr>
-      <w:r>
-        <w:rPr>
-          <w:b/>
-          <w:bCs/>
-          <w:sz w:val="24"/>
-          <w:szCs w:val="24"/>
-        </w:rPr>
-        <w:t>S</w:t>
-      </w:r>
-      <w:r>
-        <w:rPr>
-          <w:b/>
-          <w:bCs/>
-          <w:sz w:val="24"/>
-          <w:szCs w:val="24"/>
-        </w:rPr>
-        <w:t xml:space="preserve"> →</w:t>
-      </w:r>
-      <w:r>
-        <w:rPr>
-          <w:bCs/>
-          <w:sz w:val="24"/>
-          <w:szCs w:val="24"/>
-        </w:rPr>
-        <w:t xml:space="preserve"> </w:t>
-      </w:r>
-      <w:r>
-        <w:rPr>
-          <w:bCs/>
-          <w:sz w:val="24"/>
-          <w:szCs w:val="24"/>
-        </w:rPr>
-        <w:t>* T R</w:t>
-      </w:r>
-      <w:r>
-        <w:rPr>
-          <w:bCs/>
-          <w:sz w:val="24"/>
-          <w:szCs w:val="24"/>
-        </w:rPr>
-        <w:t xml:space="preserve"> </w:t>
-      </w:r>
-      <w:r>
-        <w:rPr>
-          <w:b/>
-          <w:bCs/>
-          <w:sz w:val="24"/>
-          <w:szCs w:val="24"/>
-        </w:rPr>
-        <w:t>|</w:t>
-      </w:r>
-      <w:r>
-        <w:rPr>
-          <w:b/>
-          <w:bCs/>
-          <w:sz w:val="24"/>
-          <w:szCs w:val="24"/>
-        </w:rPr>
-        <w:t xml:space="preserve"> </w:t>
-      </w:r>
-      <w:r>
-        <w:rPr>
-          <w:bCs/>
-          <w:sz w:val="24"/>
-          <w:szCs w:val="24"/>
-        </w:rPr>
-        <w:t>/</w:t>
-      </w:r>
-      <w:r>
-        <w:rPr>
-          <w:bCs/>
-          <w:sz w:val="24"/>
-          <w:szCs w:val="24"/>
-        </w:rPr>
-        <w:t xml:space="preserve"> T R </w:t>
-      </w:r>
-      <w:r>
-        <w:rPr>
-          <w:bCs/>
-          <w:sz w:val="24"/>
-          <w:szCs w:val="24"/>
-        </w:rPr>
-        <w:t xml:space="preserve"> </w:t>
-      </w:r>
-      <w:r>
-        <w:rPr>
-          <w:b/>
-          <w:bCs/>
-          <w:sz w:val="24"/>
-          <w:szCs w:val="24"/>
-        </w:rPr>
-        <w:t>|</w:t>
-      </w:r>
-      <w:r>
-        <w:rPr>
-          <w:b/>
-          <w:bCs/>
-          <w:sz w:val="24"/>
-          <w:szCs w:val="24"/>
-        </w:rPr>
-        <w:t xml:space="preserve"> </w:t>
-      </w:r>
-      <w:r>
-        <w:rPr>
-          <w:bCs/>
-          <w:sz w:val="24"/>
-          <w:szCs w:val="24"/>
-        </w:rPr>
-        <w:t>ε</w:t>
-      </w:r>
-    </w:p>
-    <w:p>
-      <w:pPr>
-        <w:rPr>
-          <w:bCs/>
-          <w:sz w:val="24"/>
-          <w:szCs w:val="24"/>
-        </w:rPr>
-      </w:pPr>
-      <w:r>
-        <w:rPr>
-          <w:b/>
-          <w:bCs/>
-          <w:sz w:val="24"/>
-          <w:szCs w:val="24"/>
-        </w:rPr>
+        <w:lastRenderedPageBreak/>
         <w:t>F</w:t>
       </w:r>
       <w:r>

</xml_diff>